<commit_message>
Updated draft 2 feedback wtih completed items.
</commit_message>
<xml_diff>
--- a/Draft2Feedback.docx
+++ b/Draft2Feedback.docx
@@ -6,8 +6,6 @@
       <w:r>
         <w:t>Striking through items as I address them.</w:t>
       </w:r>
-      <w:bookmarkStart w:id="0" w:name="_GoBack"/>
-      <w:bookmarkEnd w:id="0"/>
     </w:p>
     <w:p>
       <w:pPr>
@@ -176,43 +174,7 @@
           <w:sz w:val="24"/>
           <w:szCs w:val="24"/>
         </w:rPr>
-        <w:t xml:space="preserve">In this paper, we present a novel method of predicting the onset of a slide event in horizontal drilling operations. Horizontal drilling operations attempt to create a well through a subsurface as quickly as possible by rotating a drill through he subsurface. A slide event occurs </w:t>
-      </w:r>
-      <w:r>
-        <w:rPr>
-          <w:rFonts w:ascii="Times New Roman" w:eastAsia="Times New Roman" w:hAnsi="Times New Roman" w:cs="Times New Roman"/>
-          <w:strike/>
-          <w:sz w:val="24"/>
-          <w:szCs w:val="24"/>
-        </w:rPr>
-        <w:t>when the</w:t>
-      </w:r>
-      <w:r>
-        <w:rPr>
-          <w:rFonts w:ascii="Times New Roman" w:eastAsia="Times New Roman" w:hAnsi="Times New Roman" w:cs="Times New Roman"/>
-          <w:strike/>
-          <w:sz w:val="24"/>
-          <w:szCs w:val="24"/>
-        </w:rPr>
-        <w:t xml:space="preserve"> drill begins to inefficiently rotate through the subsurface, resulting in a significantly reduced rate of penetration.  Slide events can be prevented, or significantly reduced in their impact, when their onset is accurately predicted.  We </w:t>
-      </w:r>
-      <w:r>
-        <w:rPr>
-          <w:rFonts w:ascii="Times New Roman" w:eastAsia="Times New Roman" w:hAnsi="Times New Roman" w:cs="Times New Roman"/>
-          <w:strike/>
-          <w:sz w:val="24"/>
-          <w:szCs w:val="24"/>
-        </w:rPr>
-        <w:t>present a</w:t>
-      </w:r>
-      <w:r>
-        <w:rPr>
-          <w:rFonts w:ascii="Times New Roman" w:eastAsia="Times New Roman" w:hAnsi="Times New Roman" w:cs="Times New Roman"/>
-          <w:strike/>
-          <w:sz w:val="24"/>
-          <w:szCs w:val="24"/>
-        </w:rPr>
-        <w:t xml:space="preserve"> method of accurately predicting the onset of slide events with a time-series based predictive model that operates on real-time drilling data</w:t>
+        <w:t>In this paper, we present a novel method of predicting the onset of a slide event in horizontal drilling operations. Horizontal drilling operations attempt to create a well through a subsurface as quickly as possible by rotating a drill through he subsurface. A slide event occurs when the drill begins to inefficiently rotate through the subsurface, resulting in a significantly reduced rate of penetration.  Slide events can be prevented, or significantly reduced in their impact, when their onset is accurately predicted.  We present a method of accurately predicting the onset of slide events with a time-series based predictive model that operates on real-time drilling data</w:t>
       </w:r>
       <w:r>
         <w:rPr>
@@ -263,10 +225,19 @@
       <w:r>
         <w:rPr>
           <w:rFonts w:ascii="Times New Roman" w:eastAsia="Times New Roman" w:hAnsi="Times New Roman" w:cs="Times New Roman"/>
-          <w:sz w:val="24"/>
-          <w:szCs w:val="24"/>
-        </w:rPr>
-        <w:t xml:space="preserve">Your first paragraph is too vague.  Just get to the heart of your problem...slide events are bad and predicting their onset is hard.  Ok, you do need some of the basic information on drilling and slide events. </w:t>
+          <w:strike/>
+          <w:sz w:val="24"/>
+          <w:szCs w:val="24"/>
+        </w:rPr>
+        <w:t>Your first paragraph is too vague.  Just get to the heart of your problem...slide events are bad and predicting their onset is hard</w:t>
+      </w:r>
+      <w:r>
+        <w:rPr>
+          <w:rFonts w:ascii="Times New Roman" w:eastAsia="Times New Roman" w:hAnsi="Times New Roman" w:cs="Times New Roman"/>
+          <w:sz w:val="24"/>
+          <w:szCs w:val="24"/>
+        </w:rPr>
+        <w:t xml:space="preserve">.  Ok, you do need some of the basic information on drilling and slide events. </w:t>
       </w:r>
       <w:proofErr w:type="gramStart"/>
       <w:r>
@@ -292,13 +263,15 @@
         <w:spacing w:after="0" w:line="240" w:lineRule="auto"/>
         <w:rPr>
           <w:rFonts w:ascii="Times New Roman" w:eastAsia="Times New Roman" w:hAnsi="Times New Roman" w:cs="Times New Roman"/>
-          <w:sz w:val="24"/>
-          <w:szCs w:val="24"/>
-        </w:rPr>
-      </w:pPr>
-      <w:r>
-        <w:rPr>
-          <w:rFonts w:ascii="Times New Roman" w:eastAsia="Times New Roman" w:hAnsi="Times New Roman" w:cs="Times New Roman"/>
+          <w:strike/>
+          <w:sz w:val="24"/>
+          <w:szCs w:val="24"/>
+        </w:rPr>
+      </w:pPr>
+      <w:r>
+        <w:rPr>
+          <w:rFonts w:ascii="Times New Roman" w:eastAsia="Times New Roman" w:hAnsi="Times New Roman" w:cs="Times New Roman"/>
+          <w:strike/>
           <w:sz w:val="24"/>
           <w:szCs w:val="24"/>
         </w:rPr>
@@ -310,13 +283,15 @@
         <w:spacing w:after="0" w:line="240" w:lineRule="auto"/>
         <w:rPr>
           <w:rFonts w:ascii="Times New Roman" w:eastAsia="Times New Roman" w:hAnsi="Times New Roman" w:cs="Times New Roman"/>
-          <w:sz w:val="24"/>
-          <w:szCs w:val="24"/>
-        </w:rPr>
-      </w:pPr>
-      <w:r>
-        <w:rPr>
-          <w:rFonts w:ascii="Times New Roman" w:eastAsia="Times New Roman" w:hAnsi="Times New Roman" w:cs="Times New Roman"/>
+          <w:strike/>
+          <w:sz w:val="24"/>
+          <w:szCs w:val="24"/>
+        </w:rPr>
+      </w:pPr>
+      <w:r>
+        <w:rPr>
+          <w:rFonts w:ascii="Times New Roman" w:eastAsia="Times New Roman" w:hAnsi="Times New Roman" w:cs="Times New Roman"/>
+          <w:strike/>
           <w:sz w:val="24"/>
           <w:szCs w:val="24"/>
         </w:rPr>
@@ -328,17 +303,46 @@
         <w:spacing w:after="0" w:line="240" w:lineRule="auto"/>
         <w:rPr>
           <w:rFonts w:ascii="Times New Roman" w:eastAsia="Times New Roman" w:hAnsi="Times New Roman" w:cs="Times New Roman"/>
-          <w:sz w:val="24"/>
-          <w:szCs w:val="24"/>
-        </w:rPr>
-      </w:pPr>
-      <w:r>
-        <w:rPr>
-          <w:rFonts w:ascii="Times New Roman" w:eastAsia="Times New Roman" w:hAnsi="Times New Roman" w:cs="Times New Roman"/>
-          <w:sz w:val="24"/>
-          <w:szCs w:val="24"/>
-        </w:rPr>
-        <w:t>paragraphs 3-4 belong in a background section on drilling and slide events...not the Intro.</w:t>
+          <w:strike/>
+          <w:sz w:val="24"/>
+          <w:szCs w:val="24"/>
+        </w:rPr>
+      </w:pPr>
+      <w:r>
+        <w:rPr>
+          <w:rFonts w:ascii="Times New Roman" w:eastAsia="Times New Roman" w:hAnsi="Times New Roman" w:cs="Times New Roman"/>
+          <w:strike/>
+          <w:sz w:val="24"/>
+          <w:szCs w:val="24"/>
+        </w:rPr>
+        <w:t>paragraphs 3</w:t>
+      </w:r>
+      <w:commentRangeStart w:id="0"/>
+      <w:r>
+        <w:rPr>
+          <w:rFonts w:ascii="Times New Roman" w:eastAsia="Times New Roman" w:hAnsi="Times New Roman" w:cs="Times New Roman"/>
+          <w:strike/>
+          <w:sz w:val="24"/>
+          <w:szCs w:val="24"/>
+        </w:rPr>
+        <w:t xml:space="preserve">-4 </w:t>
+      </w:r>
+      <w:commentRangeEnd w:id="0"/>
+      <w:r>
+        <w:rPr>
+          <w:rStyle w:val="CommentReference"/>
+          <w:strike/>
+        </w:rPr>
+        <w:commentReference w:id="0"/>
+      </w:r>
+      <w:r>
+        <w:rPr>
+          <w:rFonts w:ascii="Times New Roman" w:eastAsia="Times New Roman" w:hAnsi="Times New Roman" w:cs="Times New Roman"/>
+          <w:strike/>
+          <w:sz w:val="24"/>
+          <w:szCs w:val="24"/>
+        </w:rPr>
+        <w:t>belong in a background section on drilling and slide events...not the Intro.</w:t>
       </w:r>
     </w:p>
     <w:p>
@@ -382,13 +386,15 @@
         <w:spacing w:after="0" w:line="240" w:lineRule="auto"/>
         <w:rPr>
           <w:rFonts w:ascii="Times New Roman" w:eastAsia="Times New Roman" w:hAnsi="Times New Roman" w:cs="Times New Roman"/>
-          <w:sz w:val="24"/>
-          <w:szCs w:val="24"/>
-        </w:rPr>
-      </w:pPr>
-      <w:r>
-        <w:rPr>
-          <w:rFonts w:ascii="Times New Roman" w:eastAsia="Times New Roman" w:hAnsi="Times New Roman" w:cs="Times New Roman"/>
+          <w:strike/>
+          <w:sz w:val="24"/>
+          <w:szCs w:val="24"/>
+        </w:rPr>
+      </w:pPr>
+      <w:r>
+        <w:rPr>
+          <w:rFonts w:ascii="Times New Roman" w:eastAsia="Times New Roman" w:hAnsi="Times New Roman" w:cs="Times New Roman"/>
+          <w:strike/>
           <w:sz w:val="24"/>
           <w:szCs w:val="24"/>
         </w:rPr>
@@ -443,10 +449,19 @@
       <w:r>
         <w:rPr>
           <w:rFonts w:ascii="Times New Roman" w:eastAsia="Times New Roman" w:hAnsi="Times New Roman" w:cs="Times New Roman"/>
-          <w:sz w:val="24"/>
-          <w:szCs w:val="24"/>
-        </w:rPr>
-        <w:t>Your opinion of the data size "quite large" is irrelevant. NO OPINIONS!  Just state the size. </w:t>
+          <w:strike/>
+          <w:sz w:val="24"/>
+          <w:szCs w:val="24"/>
+        </w:rPr>
+        <w:t>Your opinion of the data size "quite large" is irrelevant. NO OPINIONS!</w:t>
+      </w:r>
+      <w:r>
+        <w:rPr>
+          <w:rFonts w:ascii="Times New Roman" w:eastAsia="Times New Roman" w:hAnsi="Times New Roman" w:cs="Times New Roman"/>
+          <w:sz w:val="24"/>
+          <w:szCs w:val="24"/>
+        </w:rPr>
+        <w:t xml:space="preserve">  Just state the size. </w:t>
       </w:r>
     </w:p>
     <w:p>
@@ -729,19 +744,23 @@
         </w:rPr>
         <w:t>Fig. 6 [sic] is a table! ditto from above.</w:t>
       </w:r>
-    </w:p>
-    <w:p>
-      <w:pPr>
-        <w:spacing w:after="0" w:line="240" w:lineRule="auto"/>
-        <w:rPr>
-          <w:rFonts w:ascii="Times New Roman" w:eastAsia="Times New Roman" w:hAnsi="Times New Roman" w:cs="Times New Roman"/>
-          <w:sz w:val="24"/>
-          <w:szCs w:val="24"/>
-        </w:rPr>
-      </w:pPr>
-      <w:r>
-        <w:rPr>
-          <w:rFonts w:ascii="Times New Roman" w:eastAsia="Times New Roman" w:hAnsi="Times New Roman" w:cs="Times New Roman"/>
+      <w:bookmarkStart w:id="1" w:name="_GoBack"/>
+      <w:bookmarkEnd w:id="1"/>
+    </w:p>
+    <w:p>
+      <w:pPr>
+        <w:spacing w:after="0" w:line="240" w:lineRule="auto"/>
+        <w:rPr>
+          <w:rFonts w:ascii="Times New Roman" w:eastAsia="Times New Roman" w:hAnsi="Times New Roman" w:cs="Times New Roman"/>
+          <w:strike/>
+          <w:sz w:val="24"/>
+          <w:szCs w:val="24"/>
+        </w:rPr>
+      </w:pPr>
+      <w:r>
+        <w:rPr>
+          <w:rFonts w:ascii="Times New Roman" w:eastAsia="Times New Roman" w:hAnsi="Times New Roman" w:cs="Times New Roman"/>
+          <w:strike/>
           <w:sz w:val="24"/>
           <w:szCs w:val="24"/>
         </w:rPr>
@@ -753,13 +772,15 @@
         <w:spacing w:after="0" w:line="240" w:lineRule="auto"/>
         <w:rPr>
           <w:rFonts w:ascii="Times New Roman" w:eastAsia="Times New Roman" w:hAnsi="Times New Roman" w:cs="Times New Roman"/>
-          <w:sz w:val="24"/>
-          <w:szCs w:val="24"/>
-        </w:rPr>
-      </w:pPr>
-      <w:r>
-        <w:rPr>
-          <w:rFonts w:ascii="Times New Roman" w:eastAsia="Times New Roman" w:hAnsi="Times New Roman" w:cs="Times New Roman"/>
+          <w:strike/>
+          <w:sz w:val="24"/>
+          <w:szCs w:val="24"/>
+        </w:rPr>
+      </w:pPr>
+      <w:r>
+        <w:rPr>
+          <w:rFonts w:ascii="Times New Roman" w:eastAsia="Times New Roman" w:hAnsi="Times New Roman" w:cs="Times New Roman"/>
+          <w:strike/>
           <w:sz w:val="24"/>
           <w:szCs w:val="24"/>
         </w:rPr>
@@ -829,6 +850,56 @@
     </w:sectPr>
   </w:body>
 </w:document>
+</file>
+
+<file path=word/comments.xml><?xml version="1.0" encoding="utf-8"?>
+<w:comments xmlns:wpc="http://schemas.microsoft.com/office/word/2010/wordprocessingCanvas" xmlns:cx="http://schemas.microsoft.com/office/drawing/2014/chartex" xmlns:cx1="http://schemas.microsoft.com/office/drawing/2015/9/8/chartex" xmlns:cx2="http://schemas.microsoft.com/office/drawing/2015/10/21/chartex" xmlns:cx3="http://schemas.microsoft.com/office/drawing/2016/5/9/chartex" xmlns:cx4="http://schemas.microsoft.com/office/drawing/2016/5/10/chartex" xmlns:cx5="http://schemas.microsoft.com/office/drawing/2016/5/11/chartex" xmlns:cx6="http://schemas.microsoft.com/office/drawing/2016/5/12/chartex" xmlns:cx7="http://schemas.microsoft.com/office/drawing/2016/5/13/chartex" xmlns:cx8="http://schemas.microsoft.com/office/drawing/2016/5/14/chartex" xmlns:mc="http://schemas.openxmlformats.org/markup-compatibility/2006" xmlns:aink="http://schemas.microsoft.com/office/drawing/2016/ink" xmlns:am3d="http://schemas.microsoft.com/office/drawing/2017/model3d" xmlns:o="urn:schemas-microsoft-com:office:office" xmlns:r="http://schemas.openxmlformats.org/officeDocument/2006/relationships" xmlns:m="http://schemas.openxmlformats.org/officeDocument/2006/math" xmlns:v="urn:schemas-microsoft-com:vml" xmlns:wp14="http://schemas.microsoft.com/office/word/2010/wordprocessingDrawing" xmlns:wp="http://schemas.openxmlformats.org/drawingml/2006/wordprocessingDrawing" xmlns:w10="urn:schemas-microsoft-com:office:word" xmlns:w="http://schemas.openxmlformats.org/wordprocessingml/2006/main" xmlns:w14="http://schemas.microsoft.com/office/word/2010/wordml" xmlns:w15="http://schemas.microsoft.com/office/word/2012/wordml" xmlns:w16cid="http://schemas.microsoft.com/office/word/2016/wordml/cid" xmlns:w16se="http://schemas.microsoft.com/office/word/2015/wordml/symex" xmlns:wpg="http://schemas.microsoft.com/office/word/2010/wordprocessingGroup" xmlns:wpi="http://schemas.microsoft.com/office/word/2010/wordprocessingInk" xmlns:wne="http://schemas.microsoft.com/office/word/2006/wordml" xmlns:wps="http://schemas.microsoft.com/office/word/2010/wordprocessingShape" mc:Ignorable="w14 w15 w16se w16cid wp14">
+  <w:comment w:id="0" w:author="Daniel Serna" w:date="2019-11-14T19:34:00Z" w:initials="DS">
+    <w:p>
+      <w:pPr>
+        <w:pStyle w:val="CommentText"/>
+      </w:pPr>
+      <w:r>
+        <w:rPr>
+          <w:rStyle w:val="CommentReference"/>
+        </w:rPr>
+        <w:annotationRef/>
+      </w:r>
+      <w:r>
+        <w:t>Not sure where we’re going to put paragraph 4</w:t>
+      </w:r>
+      <w:r>
+        <w:t xml:space="preserve"> (TCRs budget for capital expenditures….)</w:t>
+      </w:r>
+      <w:r>
+        <w:t>, doesn’t make a lot of sense for background info.</w:t>
+      </w:r>
+      <w:r>
+        <w:t xml:space="preserve"> Have put it in the main part for section 2.</w:t>
+      </w:r>
+    </w:p>
+  </w:comment>
+</w:comments>
+</file>
+
+<file path=word/commentsExtended.xml><?xml version="1.0" encoding="utf-8"?>
+<w15:commentsEx xmlns:wpc="http://schemas.microsoft.com/office/word/2010/wordprocessingCanvas" xmlns:cx="http://schemas.microsoft.com/office/drawing/2014/chartex" xmlns:cx1="http://schemas.microsoft.com/office/drawing/2015/9/8/chartex" xmlns:cx2="http://schemas.microsoft.com/office/drawing/2015/10/21/chartex" xmlns:cx3="http://schemas.microsoft.com/office/drawing/2016/5/9/chartex" xmlns:cx4="http://schemas.microsoft.com/office/drawing/2016/5/10/chartex" xmlns:cx5="http://schemas.microsoft.com/office/drawing/2016/5/11/chartex" xmlns:cx6="http://schemas.microsoft.com/office/drawing/2016/5/12/chartex" xmlns:cx7="http://schemas.microsoft.com/office/drawing/2016/5/13/chartex" xmlns:cx8="http://schemas.microsoft.com/office/drawing/2016/5/14/chartex" xmlns:mc="http://schemas.openxmlformats.org/markup-compatibility/2006" xmlns:aink="http://schemas.microsoft.com/office/drawing/2016/ink" xmlns:am3d="http://schemas.microsoft.com/office/drawing/2017/model3d" xmlns:o="urn:schemas-microsoft-com:office:office" xmlns:r="http://schemas.openxmlformats.org/officeDocument/2006/relationships" xmlns:m="http://schemas.openxmlformats.org/officeDocument/2006/math" xmlns:v="urn:schemas-microsoft-com:vml" xmlns:wp14="http://schemas.microsoft.com/office/word/2010/wordprocessingDrawing" xmlns:wp="http://schemas.openxmlformats.org/drawingml/2006/wordprocessingDrawing" xmlns:w10="urn:schemas-microsoft-com:office:word" xmlns:w="http://schemas.openxmlformats.org/wordprocessingml/2006/main" xmlns:w14="http://schemas.microsoft.com/office/word/2010/wordml" xmlns:w15="http://schemas.microsoft.com/office/word/2012/wordml" xmlns:w16cid="http://schemas.microsoft.com/office/word/2016/wordml/cid" xmlns:w16se="http://schemas.microsoft.com/office/word/2015/wordml/symex" xmlns:wpg="http://schemas.microsoft.com/office/word/2010/wordprocessingGroup" xmlns:wpi="http://schemas.microsoft.com/office/word/2010/wordprocessingInk" xmlns:wne="http://schemas.microsoft.com/office/word/2006/wordml" xmlns:wps="http://schemas.microsoft.com/office/word/2010/wordprocessingShape" mc:Ignorable="w14 w15 w16se w16cid wp14">
+  <w15:commentEx w15:paraId="2FCAFC65" w15:done="0"/>
+</w15:commentsEx>
+</file>
+
+<file path=word/commentsIds.xml><?xml version="1.0" encoding="utf-8"?>
+<w16cid:commentsIds xmlns:wpc="http://schemas.microsoft.com/office/word/2010/wordprocessingCanvas" xmlns:cx="http://schemas.microsoft.com/office/drawing/2014/chartex" xmlns:cx1="http://schemas.microsoft.com/office/drawing/2015/9/8/chartex" xmlns:cx2="http://schemas.microsoft.com/office/drawing/2015/10/21/chartex" xmlns:cx3="http://schemas.microsoft.com/office/drawing/2016/5/9/chartex" xmlns:cx4="http://schemas.microsoft.com/office/drawing/2016/5/10/chartex" xmlns:cx5="http://schemas.microsoft.com/office/drawing/2016/5/11/chartex" xmlns:cx6="http://schemas.microsoft.com/office/drawing/2016/5/12/chartex" xmlns:cx7="http://schemas.microsoft.com/office/drawing/2016/5/13/chartex" xmlns:cx8="http://schemas.microsoft.com/office/drawing/2016/5/14/chartex" xmlns:mc="http://schemas.openxmlformats.org/markup-compatibility/2006" xmlns:aink="http://schemas.microsoft.com/office/drawing/2016/ink" xmlns:am3d="http://schemas.microsoft.com/office/drawing/2017/model3d" xmlns:o="urn:schemas-microsoft-com:office:office" xmlns:r="http://schemas.openxmlformats.org/officeDocument/2006/relationships" xmlns:m="http://schemas.openxmlformats.org/officeDocument/2006/math" xmlns:v="urn:schemas-microsoft-com:vml" xmlns:wp14="http://schemas.microsoft.com/office/word/2010/wordprocessingDrawing" xmlns:wp="http://schemas.openxmlformats.org/drawingml/2006/wordprocessingDrawing" xmlns:w10="urn:schemas-microsoft-com:office:word" xmlns:w="http://schemas.openxmlformats.org/wordprocessingml/2006/main" xmlns:w14="http://schemas.microsoft.com/office/word/2010/wordml" xmlns:w15="http://schemas.microsoft.com/office/word/2012/wordml" xmlns:w16cid="http://schemas.microsoft.com/office/word/2016/wordml/cid" xmlns:w16se="http://schemas.microsoft.com/office/word/2015/wordml/symex" xmlns:wpg="http://schemas.microsoft.com/office/word/2010/wordprocessingGroup" xmlns:wpi="http://schemas.microsoft.com/office/word/2010/wordprocessingInk" xmlns:wne="http://schemas.microsoft.com/office/word/2006/wordml" xmlns:wps="http://schemas.microsoft.com/office/word/2010/wordprocessingShape" mc:Ignorable="w14 w15 w16se w16cid wp14">
+  <w16cid:commentId w16cid:paraId="2FCAFC65" w16cid:durableId="21782AB8"/>
+</w16cid:commentsIds>
+</file>
+
+<file path=word/people.xml><?xml version="1.0" encoding="utf-8"?>
+<w15:people xmlns:wpc="http://schemas.microsoft.com/office/word/2010/wordprocessingCanvas" xmlns:cx="http://schemas.microsoft.com/office/drawing/2014/chartex" xmlns:cx1="http://schemas.microsoft.com/office/drawing/2015/9/8/chartex" xmlns:cx2="http://schemas.microsoft.com/office/drawing/2015/10/21/chartex" xmlns:cx3="http://schemas.microsoft.com/office/drawing/2016/5/9/chartex" xmlns:cx4="http://schemas.microsoft.com/office/drawing/2016/5/10/chartex" xmlns:cx5="http://schemas.microsoft.com/office/drawing/2016/5/11/chartex" xmlns:cx6="http://schemas.microsoft.com/office/drawing/2016/5/12/chartex" xmlns:cx7="http://schemas.microsoft.com/office/drawing/2016/5/13/chartex" xmlns:cx8="http://schemas.microsoft.com/office/drawing/2016/5/14/chartex" xmlns:mc="http://schemas.openxmlformats.org/markup-compatibility/2006" xmlns:aink="http://schemas.microsoft.com/office/drawing/2016/ink" xmlns:am3d="http://schemas.microsoft.com/office/drawing/2017/model3d" xmlns:o="urn:schemas-microsoft-com:office:office" xmlns:r="http://schemas.openxmlformats.org/officeDocument/2006/relationships" xmlns:m="http://schemas.openxmlformats.org/officeDocument/2006/math" xmlns:v="urn:schemas-microsoft-com:vml" xmlns:wp14="http://schemas.microsoft.com/office/word/2010/wordprocessingDrawing" xmlns:wp="http://schemas.openxmlformats.org/drawingml/2006/wordprocessingDrawing" xmlns:w10="urn:schemas-microsoft-com:office:word" xmlns:w="http://schemas.openxmlformats.org/wordprocessingml/2006/main" xmlns:w14="http://schemas.microsoft.com/office/word/2010/wordml" xmlns:w15="http://schemas.microsoft.com/office/word/2012/wordml" xmlns:w16cid="http://schemas.microsoft.com/office/word/2016/wordml/cid" xmlns:w16se="http://schemas.microsoft.com/office/word/2015/wordml/symex" xmlns:wpg="http://schemas.microsoft.com/office/word/2010/wordprocessingGroup" xmlns:wpi="http://schemas.microsoft.com/office/word/2010/wordprocessingInk" xmlns:wne="http://schemas.microsoft.com/office/word/2006/wordml" xmlns:wps="http://schemas.microsoft.com/office/word/2010/wordprocessingShape" mc:Ignorable="w14 w15 w16se w16cid wp14">
+  <w15:person w15:author="Daniel Serna">
+    <w15:presenceInfo w15:providerId="None" w15:userId="Daniel Serna"/>
+  </w15:person>
+</w15:people>
 </file>
 
 <file path=word/styles.xml><?xml version="1.0" encoding="utf-8"?>
@@ -1305,6 +1376,104 @@
       <w:szCs w:val="24"/>
     </w:rPr>
   </w:style>
+  <w:style w:type="character" w:styleId="CommentReference">
+    <w:name w:val="annotation reference"/>
+    <w:basedOn w:val="DefaultParagraphFont"/>
+    <w:uiPriority w:val="99"/>
+    <w:semiHidden/>
+    <w:unhideWhenUsed/>
+    <w:rsid w:val="00AF2A4F"/>
+    <w:rPr>
+      <w:sz w:val="16"/>
+      <w:szCs w:val="16"/>
+    </w:rPr>
+  </w:style>
+  <w:style w:type="paragraph" w:styleId="CommentText">
+    <w:name w:val="annotation text"/>
+    <w:basedOn w:val="Normal"/>
+    <w:link w:val="CommentTextChar"/>
+    <w:uiPriority w:val="99"/>
+    <w:semiHidden/>
+    <w:unhideWhenUsed/>
+    <w:rsid w:val="00AF2A4F"/>
+    <w:pPr>
+      <w:spacing w:line="240" w:lineRule="auto"/>
+    </w:pPr>
+    <w:rPr>
+      <w:sz w:val="20"/>
+      <w:szCs w:val="20"/>
+    </w:rPr>
+  </w:style>
+  <w:style w:type="character" w:customStyle="1" w:styleId="CommentTextChar">
+    <w:name w:val="Comment Text Char"/>
+    <w:basedOn w:val="DefaultParagraphFont"/>
+    <w:link w:val="CommentText"/>
+    <w:uiPriority w:val="99"/>
+    <w:semiHidden/>
+    <w:rsid w:val="00AF2A4F"/>
+    <w:rPr>
+      <w:sz w:val="20"/>
+      <w:szCs w:val="20"/>
+    </w:rPr>
+  </w:style>
+  <w:style w:type="paragraph" w:styleId="CommentSubject">
+    <w:name w:val="annotation subject"/>
+    <w:basedOn w:val="CommentText"/>
+    <w:next w:val="CommentText"/>
+    <w:link w:val="CommentSubjectChar"/>
+    <w:uiPriority w:val="99"/>
+    <w:semiHidden/>
+    <w:unhideWhenUsed/>
+    <w:rsid w:val="00AF2A4F"/>
+    <w:rPr>
+      <w:b/>
+      <w:bCs/>
+    </w:rPr>
+  </w:style>
+  <w:style w:type="character" w:customStyle="1" w:styleId="CommentSubjectChar">
+    <w:name w:val="Comment Subject Char"/>
+    <w:basedOn w:val="CommentTextChar"/>
+    <w:link w:val="CommentSubject"/>
+    <w:uiPriority w:val="99"/>
+    <w:semiHidden/>
+    <w:rsid w:val="00AF2A4F"/>
+    <w:rPr>
+      <w:b/>
+      <w:bCs/>
+      <w:sz w:val="20"/>
+      <w:szCs w:val="20"/>
+    </w:rPr>
+  </w:style>
+  <w:style w:type="paragraph" w:styleId="BalloonText">
+    <w:name w:val="Balloon Text"/>
+    <w:basedOn w:val="Normal"/>
+    <w:link w:val="BalloonTextChar"/>
+    <w:uiPriority w:val="99"/>
+    <w:semiHidden/>
+    <w:unhideWhenUsed/>
+    <w:rsid w:val="00AF2A4F"/>
+    <w:pPr>
+      <w:spacing w:after="0" w:line="240" w:lineRule="auto"/>
+    </w:pPr>
+    <w:rPr>
+      <w:rFonts w:ascii="Segoe UI" w:hAnsi="Segoe UI" w:cs="Segoe UI"/>
+      <w:sz w:val="18"/>
+      <w:szCs w:val="18"/>
+    </w:rPr>
+  </w:style>
+  <w:style w:type="character" w:customStyle="1" w:styleId="BalloonTextChar">
+    <w:name w:val="Balloon Text Char"/>
+    <w:basedOn w:val="DefaultParagraphFont"/>
+    <w:link w:val="BalloonText"/>
+    <w:uiPriority w:val="99"/>
+    <w:semiHidden/>
+    <w:rsid w:val="00AF2A4F"/>
+    <w:rPr>
+      <w:rFonts w:ascii="Segoe UI" w:hAnsi="Segoe UI" w:cs="Segoe UI"/>
+      <w:sz w:val="18"/>
+      <w:szCs w:val="18"/>
+    </w:rPr>
+  </w:style>
 </w:styles>
 </file>
 

</xml_diff>

<commit_message>
Updated paper and source for cap b. Moved sections around based on engels comments. Updated draf2 feedback document.
</commit_message>
<xml_diff>
--- a/Draft2Feedback.docx
+++ b/Draft2Feedback.docx
@@ -424,13 +424,15 @@
         <w:spacing w:after="0" w:line="240" w:lineRule="auto"/>
         <w:rPr>
           <w:rFonts w:ascii="Times New Roman" w:eastAsia="Times New Roman" w:hAnsi="Times New Roman" w:cs="Times New Roman"/>
-          <w:sz w:val="24"/>
-          <w:szCs w:val="24"/>
-        </w:rPr>
-      </w:pPr>
-      <w:r>
-        <w:rPr>
-          <w:rFonts w:ascii="Times New Roman" w:eastAsia="Times New Roman" w:hAnsi="Times New Roman" w:cs="Times New Roman"/>
+          <w:strike/>
+          <w:sz w:val="24"/>
+          <w:szCs w:val="24"/>
+        </w:rPr>
+      </w:pPr>
+      <w:r>
+        <w:rPr>
+          <w:rFonts w:ascii="Times New Roman" w:eastAsia="Times New Roman" w:hAnsi="Times New Roman" w:cs="Times New Roman"/>
+          <w:strike/>
           <w:sz w:val="24"/>
           <w:szCs w:val="24"/>
         </w:rPr>
@@ -487,36 +489,72 @@
         <w:spacing w:after="0" w:line="240" w:lineRule="auto"/>
         <w:rPr>
           <w:rFonts w:ascii="Times New Roman" w:eastAsia="Times New Roman" w:hAnsi="Times New Roman" w:cs="Times New Roman"/>
-          <w:sz w:val="24"/>
-          <w:szCs w:val="24"/>
-        </w:rPr>
-      </w:pPr>
-      <w:r>
-        <w:rPr>
-          <w:rFonts w:ascii="Times New Roman" w:eastAsia="Times New Roman" w:hAnsi="Times New Roman" w:cs="Times New Roman"/>
+          <w:strike/>
+          <w:sz w:val="24"/>
+          <w:szCs w:val="24"/>
+        </w:rPr>
+      </w:pPr>
+      <w:r>
+        <w:rPr>
+          <w:rFonts w:ascii="Times New Roman" w:eastAsia="Times New Roman" w:hAnsi="Times New Roman" w:cs="Times New Roman"/>
+          <w:strike/>
           <w:sz w:val="24"/>
           <w:szCs w:val="24"/>
         </w:rPr>
         <w:lastRenderedPageBreak/>
-        <w:t>As you are discussing the data, DO NOT TALK ABOUT YOUR SOLUTION.  Just talk about the data.  Your solution approach is talked about in a different section. NO MIXING AND MATCHING between sections. </w:t>
-      </w:r>
-    </w:p>
-    <w:p>
-      <w:pPr>
-        <w:spacing w:after="0" w:line="240" w:lineRule="auto"/>
-        <w:rPr>
-          <w:rFonts w:ascii="Times New Roman" w:eastAsia="Times New Roman" w:hAnsi="Times New Roman" w:cs="Times New Roman"/>
-          <w:sz w:val="24"/>
-          <w:szCs w:val="24"/>
-        </w:rPr>
-      </w:pPr>
-      <w:r>
-        <w:rPr>
-          <w:rFonts w:ascii="Times New Roman" w:eastAsia="Times New Roman" w:hAnsi="Times New Roman" w:cs="Times New Roman"/>
-          <w:sz w:val="24"/>
-          <w:szCs w:val="24"/>
-        </w:rPr>
-        <w:t>How much of the cleansing information is important? Your choice to use every 10 seconds is a decision that belongs in your results section not in your data section.  Your data has significantly more detailed data. Your data section is about your data NOT your use of it.</w:t>
+        <w:t>As you are discussing the data, DO NOT TALK ABOUT YOUR SOLUTION</w:t>
+      </w:r>
+      <w:r>
+        <w:rPr>
+          <w:rFonts w:ascii="Times New Roman" w:eastAsia="Times New Roman" w:hAnsi="Times New Roman" w:cs="Times New Roman"/>
+          <w:sz w:val="24"/>
+          <w:szCs w:val="24"/>
+        </w:rPr>
+        <w:t>.  </w:t>
+      </w:r>
+      <w:r>
+        <w:rPr>
+          <w:rFonts w:ascii="Times New Roman" w:eastAsia="Times New Roman" w:hAnsi="Times New Roman" w:cs="Times New Roman"/>
+          <w:strike/>
+          <w:sz w:val="24"/>
+          <w:szCs w:val="24"/>
+        </w:rPr>
+        <w:t>Just talk about the data.  Your solution approach is talked about in a different section. NO MIXING AND MATCHING between sections. </w:t>
+      </w:r>
+    </w:p>
+    <w:p>
+      <w:pPr>
+        <w:spacing w:after="0" w:line="240" w:lineRule="auto"/>
+        <w:rPr>
+          <w:rFonts w:ascii="Times New Roman" w:eastAsia="Times New Roman" w:hAnsi="Times New Roman" w:cs="Times New Roman"/>
+          <w:sz w:val="24"/>
+          <w:szCs w:val="24"/>
+        </w:rPr>
+      </w:pPr>
+      <w:r>
+        <w:rPr>
+          <w:rFonts w:ascii="Times New Roman" w:eastAsia="Times New Roman" w:hAnsi="Times New Roman" w:cs="Times New Roman"/>
+          <w:sz w:val="24"/>
+          <w:szCs w:val="24"/>
+        </w:rPr>
+        <w:t xml:space="preserve">How much of the cleansing information is important? </w:t>
+      </w:r>
+      <w:r>
+        <w:rPr>
+          <w:rFonts w:ascii="Times New Roman" w:eastAsia="Times New Roman" w:hAnsi="Times New Roman" w:cs="Times New Roman"/>
+          <w:strike/>
+          <w:sz w:val="24"/>
+          <w:szCs w:val="24"/>
+        </w:rPr>
+        <w:t>Your choice to use every 10 seconds is a decision that belongs in your results section not in your data section</w:t>
+      </w:r>
+      <w:r>
+        <w:rPr>
+          <w:rFonts w:ascii="Times New Roman" w:eastAsia="Times New Roman" w:hAnsi="Times New Roman" w:cs="Times New Roman"/>
+          <w:sz w:val="24"/>
+          <w:szCs w:val="24"/>
+        </w:rPr>
+        <w:t>.  Your data has significantly more detailed data. Your data section is about your data NOT your use of it.</w:t>
       </w:r>
     </w:p>
     <w:p>
@@ -578,13 +616,15 @@
         <w:spacing w:after="0" w:line="240" w:lineRule="auto"/>
         <w:rPr>
           <w:rFonts w:ascii="Times New Roman" w:eastAsia="Times New Roman" w:hAnsi="Times New Roman" w:cs="Times New Roman"/>
-          <w:sz w:val="24"/>
-          <w:szCs w:val="24"/>
-        </w:rPr>
-      </w:pPr>
-      <w:r>
-        <w:rPr>
-          <w:rFonts w:ascii="Times New Roman" w:eastAsia="Times New Roman" w:hAnsi="Times New Roman" w:cs="Times New Roman"/>
+          <w:strike/>
+          <w:sz w:val="24"/>
+          <w:szCs w:val="24"/>
+        </w:rPr>
+      </w:pPr>
+      <w:r>
+        <w:rPr>
+          <w:rFonts w:ascii="Times New Roman" w:eastAsia="Times New Roman" w:hAnsi="Times New Roman" w:cs="Times New Roman"/>
+          <w:strike/>
           <w:sz w:val="24"/>
           <w:szCs w:val="24"/>
         </w:rPr>
@@ -643,109 +683,115 @@
           <w:szCs w:val="24"/>
         </w:rPr>
         <w:t>Your table is two pages...should use long table so column titles are repeated on each page...this table should be put in an appendix with just the most impactful features discussed in the text and summarized in a table within the text.  You can refer the reader to the appendix for the complete list of features utilized.</w:t>
-      </w:r>
-    </w:p>
-    <w:p>
-      <w:pPr>
-        <w:spacing w:after="0" w:line="240" w:lineRule="auto"/>
-        <w:rPr>
-          <w:rFonts w:ascii="Times New Roman" w:eastAsia="Times New Roman" w:hAnsi="Times New Roman" w:cs="Times New Roman"/>
-          <w:sz w:val="24"/>
-          <w:szCs w:val="24"/>
-        </w:rPr>
-      </w:pPr>
-      <w:r>
-        <w:rPr>
-          <w:rFonts w:ascii="Times New Roman" w:eastAsia="Times New Roman" w:hAnsi="Times New Roman" w:cs="Times New Roman"/>
-          <w:sz w:val="24"/>
-          <w:szCs w:val="24"/>
-        </w:rPr>
-        <w:t>Support Vector Machine</w:t>
-      </w:r>
-    </w:p>
-    <w:p>
-      <w:pPr>
-        <w:spacing w:after="0" w:line="240" w:lineRule="auto"/>
-        <w:rPr>
-          <w:rFonts w:ascii="Times New Roman" w:eastAsia="Times New Roman" w:hAnsi="Times New Roman" w:cs="Times New Roman"/>
-          <w:sz w:val="24"/>
-          <w:szCs w:val="24"/>
-        </w:rPr>
-      </w:pPr>
-      <w:r>
-        <w:rPr>
-          <w:rFonts w:ascii="Times New Roman" w:eastAsia="Times New Roman" w:hAnsi="Times New Roman" w:cs="Times New Roman"/>
-          <w:sz w:val="24"/>
-          <w:szCs w:val="24"/>
-        </w:rPr>
-        <w:t xml:space="preserve">You should have a section for each of your models before you present a summary table of their </w:t>
-      </w:r>
-      <w:proofErr w:type="gramStart"/>
-      <w:r>
-        <w:rPr>
-          <w:rFonts w:ascii="Times New Roman" w:eastAsia="Times New Roman" w:hAnsi="Times New Roman" w:cs="Times New Roman"/>
-          <w:sz w:val="24"/>
-          <w:szCs w:val="24"/>
-        </w:rPr>
-        <w:t>performance..</w:t>
-      </w:r>
-      <w:proofErr w:type="gramEnd"/>
-    </w:p>
-    <w:p>
-      <w:pPr>
-        <w:spacing w:after="0" w:line="240" w:lineRule="auto"/>
-        <w:rPr>
-          <w:rFonts w:ascii="Times New Roman" w:eastAsia="Times New Roman" w:hAnsi="Times New Roman" w:cs="Times New Roman"/>
-          <w:sz w:val="24"/>
-          <w:szCs w:val="24"/>
-        </w:rPr>
-      </w:pPr>
-      <w:r>
-        <w:rPr>
-          <w:rFonts w:ascii="Times New Roman" w:eastAsia="Times New Roman" w:hAnsi="Times New Roman" w:cs="Times New Roman"/>
-          <w:sz w:val="24"/>
-          <w:szCs w:val="24"/>
-        </w:rPr>
-        <w:t xml:space="preserve">Fig. 5 [sic] is a table!  Make it a table. Furthermore, create the table within LaTeX.  Don't use this </w:t>
-      </w:r>
-      <w:proofErr w:type="gramStart"/>
-      <w:r>
-        <w:rPr>
-          <w:rFonts w:ascii="Times New Roman" w:eastAsia="Times New Roman" w:hAnsi="Times New Roman" w:cs="Times New Roman"/>
-          <w:sz w:val="24"/>
-          <w:szCs w:val="24"/>
-        </w:rPr>
-        <w:t>low resolution</w:t>
-      </w:r>
-      <w:proofErr w:type="gramEnd"/>
-      <w:r>
-        <w:rPr>
-          <w:rFonts w:ascii="Times New Roman" w:eastAsia="Times New Roman" w:hAnsi="Times New Roman" w:cs="Times New Roman"/>
-          <w:sz w:val="24"/>
-          <w:szCs w:val="24"/>
-        </w:rPr>
-        <w:t xml:space="preserve"> screen capture.</w:t>
-      </w:r>
-    </w:p>
-    <w:p>
-      <w:pPr>
-        <w:spacing w:after="0" w:line="240" w:lineRule="auto"/>
-        <w:rPr>
-          <w:rFonts w:ascii="Times New Roman" w:eastAsia="Times New Roman" w:hAnsi="Times New Roman" w:cs="Times New Roman"/>
-          <w:sz w:val="24"/>
-          <w:szCs w:val="24"/>
-        </w:rPr>
-      </w:pPr>
-      <w:r>
-        <w:rPr>
-          <w:rFonts w:ascii="Times New Roman" w:eastAsia="Times New Roman" w:hAnsi="Times New Roman" w:cs="Times New Roman"/>
-          <w:sz w:val="24"/>
-          <w:szCs w:val="24"/>
-        </w:rPr>
-        <w:t>Fig. 6 [sic] is a table! ditto from above.</w:t>
       </w:r>
       <w:bookmarkStart w:id="1" w:name="_GoBack"/>
       <w:bookmarkEnd w:id="1"/>
+    </w:p>
+    <w:p>
+      <w:pPr>
+        <w:spacing w:after="0" w:line="240" w:lineRule="auto"/>
+        <w:rPr>
+          <w:rFonts w:ascii="Times New Roman" w:eastAsia="Times New Roman" w:hAnsi="Times New Roman" w:cs="Times New Roman"/>
+          <w:sz w:val="24"/>
+          <w:szCs w:val="24"/>
+        </w:rPr>
+      </w:pPr>
+      <w:r>
+        <w:rPr>
+          <w:rFonts w:ascii="Times New Roman" w:eastAsia="Times New Roman" w:hAnsi="Times New Roman" w:cs="Times New Roman"/>
+          <w:sz w:val="24"/>
+          <w:szCs w:val="24"/>
+        </w:rPr>
+        <w:t>Support Vector Machine</w:t>
+      </w:r>
+    </w:p>
+    <w:p>
+      <w:pPr>
+        <w:spacing w:after="0" w:line="240" w:lineRule="auto"/>
+        <w:rPr>
+          <w:rFonts w:ascii="Times New Roman" w:eastAsia="Times New Roman" w:hAnsi="Times New Roman" w:cs="Times New Roman"/>
+          <w:sz w:val="24"/>
+          <w:szCs w:val="24"/>
+        </w:rPr>
+      </w:pPr>
+      <w:r>
+        <w:rPr>
+          <w:rFonts w:ascii="Times New Roman" w:eastAsia="Times New Roman" w:hAnsi="Times New Roman" w:cs="Times New Roman"/>
+          <w:sz w:val="24"/>
+          <w:szCs w:val="24"/>
+        </w:rPr>
+        <w:t xml:space="preserve">You should have a section for each of your models before you present a summary table of their </w:t>
+      </w:r>
+      <w:proofErr w:type="gramStart"/>
+      <w:r>
+        <w:rPr>
+          <w:rFonts w:ascii="Times New Roman" w:eastAsia="Times New Roman" w:hAnsi="Times New Roman" w:cs="Times New Roman"/>
+          <w:sz w:val="24"/>
+          <w:szCs w:val="24"/>
+        </w:rPr>
+        <w:t>performance..</w:t>
+      </w:r>
+      <w:proofErr w:type="gramEnd"/>
+    </w:p>
+    <w:p>
+      <w:pPr>
+        <w:spacing w:after="0" w:line="240" w:lineRule="auto"/>
+        <w:rPr>
+          <w:rFonts w:ascii="Times New Roman" w:eastAsia="Times New Roman" w:hAnsi="Times New Roman" w:cs="Times New Roman"/>
+          <w:strike/>
+          <w:sz w:val="24"/>
+          <w:szCs w:val="24"/>
+        </w:rPr>
+      </w:pPr>
+      <w:r>
+        <w:rPr>
+          <w:rFonts w:ascii="Times New Roman" w:eastAsia="Times New Roman" w:hAnsi="Times New Roman" w:cs="Times New Roman"/>
+          <w:strike/>
+          <w:sz w:val="24"/>
+          <w:szCs w:val="24"/>
+        </w:rPr>
+        <w:t xml:space="preserve">Fig. 5 [sic] is a table!  Make it a table. Furthermore, create the table within LaTeX.  Don't use this </w:t>
+      </w:r>
+      <w:proofErr w:type="gramStart"/>
+      <w:r>
+        <w:rPr>
+          <w:rFonts w:ascii="Times New Roman" w:eastAsia="Times New Roman" w:hAnsi="Times New Roman" w:cs="Times New Roman"/>
+          <w:strike/>
+          <w:sz w:val="24"/>
+          <w:szCs w:val="24"/>
+        </w:rPr>
+        <w:t>low resolution</w:t>
+      </w:r>
+      <w:proofErr w:type="gramEnd"/>
+      <w:r>
+        <w:rPr>
+          <w:rFonts w:ascii="Times New Roman" w:eastAsia="Times New Roman" w:hAnsi="Times New Roman" w:cs="Times New Roman"/>
+          <w:strike/>
+          <w:sz w:val="24"/>
+          <w:szCs w:val="24"/>
+        </w:rPr>
+        <w:t xml:space="preserve"> screen capture.</w:t>
+      </w:r>
+    </w:p>
+    <w:p>
+      <w:pPr>
+        <w:spacing w:after="0" w:line="240" w:lineRule="auto"/>
+        <w:rPr>
+          <w:rFonts w:ascii="Times New Roman" w:eastAsia="Times New Roman" w:hAnsi="Times New Roman" w:cs="Times New Roman"/>
+          <w:strike/>
+          <w:sz w:val="24"/>
+          <w:szCs w:val="24"/>
+        </w:rPr>
+      </w:pPr>
+      <w:r>
+        <w:rPr>
+          <w:rFonts w:ascii="Times New Roman" w:eastAsia="Times New Roman" w:hAnsi="Times New Roman" w:cs="Times New Roman"/>
+          <w:strike/>
+          <w:sz w:val="24"/>
+          <w:szCs w:val="24"/>
+        </w:rPr>
+        <w:t>Fig. 6 [sic] is a table! ditto from above.</w:t>
+      </w:r>
     </w:p>
     <w:p>
       <w:pPr>

</xml_diff>